<commit_message>
user stories/ user delete
</commit_message>
<xml_diff>
--- a/Documentatie/user stories.docx
+++ b/Documentatie/user stories.docx
@@ -1,6 +1,6 @@
 
 <file path=word/document.xml><?xml version="1.0" encoding="utf-8"?>
-<w:document xmlns:wpc="http://schemas.microsoft.com/office/word/2010/wordprocessingCanvas" xmlns:cx="http://schemas.microsoft.com/office/drawing/2014/chartex" xmlns:cx1="http://schemas.microsoft.com/office/drawing/2015/9/8/chartex" xmlns:mc="http://schemas.openxmlformats.org/markup-compatibility/2006" xmlns:o="urn:schemas-microsoft-com:office:office" xmlns:r="http://schemas.openxmlformats.org/officeDocument/2006/relationships" xmlns:m="http://schemas.openxmlformats.org/officeDocument/2006/math" xmlns:v="urn:schemas-microsoft-com:vml" xmlns:wp14="http://schemas.microsoft.com/office/word/2010/wordprocessingDrawing" xmlns:wp="http://schemas.openxmlformats.org/drawingml/2006/wordprocessingDrawing" xmlns:w10="urn:schemas-microsoft-com:office:word" xmlns:w="http://schemas.openxmlformats.org/wordprocessingml/2006/main" xmlns:w14="http://schemas.microsoft.com/office/word/2010/wordml" xmlns:w15="http://schemas.microsoft.com/office/word/2012/wordml" xmlns:w16se="http://schemas.microsoft.com/office/word/2015/wordml/symex" xmlns:wpg="http://schemas.microsoft.com/office/word/2010/wordprocessingGroup" xmlns:wpi="http://schemas.microsoft.com/office/word/2010/wordprocessingInk" xmlns:wne="http://schemas.microsoft.com/office/word/2006/wordml" xmlns:wps="http://schemas.microsoft.com/office/word/2010/wordprocessingShape" mc:Ignorable="w14 w15 w16se wp14">
+<w:document xmlns:wpc="http://schemas.microsoft.com/office/word/2010/wordprocessingCanvas" xmlns:cx="http://schemas.microsoft.com/office/drawing/2014/chartex" xmlns:cx1="http://schemas.microsoft.com/office/drawing/2015/9/8/chartex" xmlns:cx2="http://schemas.microsoft.com/office/drawing/2015/10/21/chartex" xmlns:cx3="http://schemas.microsoft.com/office/drawing/2016/5/9/chartex" xmlns:cx4="http://schemas.microsoft.com/office/drawing/2016/5/10/chartex" xmlns:cx5="http://schemas.microsoft.com/office/drawing/2016/5/11/chartex" xmlns:cx6="http://schemas.microsoft.com/office/drawing/2016/5/12/chartex" xmlns:cx7="http://schemas.microsoft.com/office/drawing/2016/5/13/chartex" xmlns:cx8="http://schemas.microsoft.com/office/drawing/2016/5/14/chartex" xmlns:mc="http://schemas.openxmlformats.org/markup-compatibility/2006" xmlns:aink="http://schemas.microsoft.com/office/drawing/2016/ink" xmlns:am3d="http://schemas.microsoft.com/office/drawing/2017/model3d" xmlns:o="urn:schemas-microsoft-com:office:office" xmlns:oel="http://schemas.microsoft.com/office/2019/extlst" xmlns:r="http://schemas.openxmlformats.org/officeDocument/2006/relationships" xmlns:m="http://schemas.openxmlformats.org/officeDocument/2006/math" xmlns:v="urn:schemas-microsoft-com:vml" xmlns:wp14="http://schemas.microsoft.com/office/word/2010/wordprocessingDrawing" xmlns:wp="http://schemas.openxmlformats.org/drawingml/2006/wordprocessingDrawing" xmlns:w10="urn:schemas-microsoft-com:office:word" xmlns:w="http://schemas.openxmlformats.org/wordprocessingml/2006/main" xmlns:w14="http://schemas.microsoft.com/office/word/2010/wordml" xmlns:w15="http://schemas.microsoft.com/office/word/2012/wordml" xmlns:w16cex="http://schemas.microsoft.com/office/word/2018/wordml/cex" xmlns:w16cid="http://schemas.microsoft.com/office/word/2016/wordml/cid" xmlns:w16="http://schemas.microsoft.com/office/word/2018/wordml" xmlns:w16du="http://schemas.microsoft.com/office/word/2023/wordml/word16du" xmlns:w16sdtdh="http://schemas.microsoft.com/office/word/2020/wordml/sdtdatahash" xmlns:w16se="http://schemas.microsoft.com/office/word/2015/wordml/symex" xmlns:wpg="http://schemas.microsoft.com/office/word/2010/wordprocessingGroup" xmlns:wpi="http://schemas.microsoft.com/office/word/2010/wordprocessingInk" xmlns:wne="http://schemas.microsoft.com/office/word/2006/wordml" xmlns:wps="http://schemas.microsoft.com/office/word/2010/wordprocessingShape" mc:Ignorable="w14 w15 w16se w16cid w16 w16cex w16sdtdh w16du wp14">
   <w:body>
     <w:p>
       <w:pPr>
@@ -47,25 +47,31 @@
         </w:numPr>
       </w:pPr>
       <w:r>
-        <w:t xml:space="preserve">Als beheerder wil ik in de </w:t>
+        <w:t xml:space="preserve">Als beheerder wil ik </w:t>
+      </w:r>
+      <w:r>
+        <w:t xml:space="preserve">in </w:t>
+      </w:r>
+      <w:r>
+        <w:t xml:space="preserve">de </w:t>
       </w:r>
       <w:r>
         <w:t>oefeningen</w:t>
       </w:r>
       <w:r>
-        <w:t xml:space="preserve">lijst een knop “bewerken” zodat ik een oefening </w:t>
-      </w:r>
-      <w:r>
-        <w:t>kan</w:t>
-      </w:r>
-      <w:r>
-        <w:t xml:space="preserve"> kiezen </w:t>
-      </w:r>
-      <w:r>
-        <w:t xml:space="preserve">om te </w:t>
-      </w:r>
-      <w:r>
-        <w:t>bewerken.</w:t>
+        <w:t xml:space="preserve">lijst een </w:t>
+      </w:r>
+      <w:r>
+        <w:t xml:space="preserve">knop zodat ik een </w:t>
+      </w:r>
+      <w:r>
+        <w:t xml:space="preserve">oefening </w:t>
+      </w:r>
+      <w:r>
+        <w:t xml:space="preserve">kan </w:t>
+      </w:r>
+      <w:r>
+        <w:t>verwijderen.</w:t>
       </w:r>
     </w:p>
     <w:p>
@@ -77,31 +83,16 @@
         </w:numPr>
       </w:pPr>
       <w:r>
-        <w:t xml:space="preserve">Als beheerder wil ik </w:t>
-      </w:r>
-      <w:r>
-        <w:t xml:space="preserve">in </w:t>
-      </w:r>
-      <w:r>
-        <w:t xml:space="preserve">de </w:t>
-      </w:r>
-      <w:r>
-        <w:t>oefeningen</w:t>
-      </w:r>
-      <w:r>
-        <w:t xml:space="preserve">lijst een </w:t>
-      </w:r>
-      <w:r>
-        <w:t xml:space="preserve">knop zodat ik een </w:t>
-      </w:r>
-      <w:r>
-        <w:t xml:space="preserve">oefening </w:t>
-      </w:r>
-      <w:r>
-        <w:t xml:space="preserve">kan </w:t>
-      </w:r>
-      <w:r>
-        <w:t>verwijderen.</w:t>
+        <w:t>Als beheerder wil ik boven</w:t>
+      </w:r>
+      <w:r>
+        <w:t xml:space="preserve">aan de </w:t>
+      </w:r>
+      <w:r>
+        <w:t xml:space="preserve">oefeningen </w:t>
+      </w:r>
+      <w:r>
+        <w:t>lijst een knop zodat ik een nieuwe oefening kan toevoegen.</w:t>
       </w:r>
     </w:p>
     <w:p>
@@ -111,23 +102,9 @@
           <w:ilvl w:val="0"/>
           <w:numId w:val="3"/>
         </w:numPr>
-        <w:rPr/>
-      </w:pPr>
-      <w:r>
-        <w:rPr/>
-        <w:t>Als beheerder wil ik nadat ik een oefening heb gekozen, de oefening kunnen aanpassen.</w:t>
-      </w:r>
-      <w:r>
-        <w:rPr/>
-        <w:t xml:space="preserve"> De oefening bestaat uit een titel (naam van de oefening), een Nederlandstalige instructie (uitgebreide beschrijving) en een vertaling van de instructie in het </w:t>
-      </w:r>
-      <w:r>
-        <w:rPr/>
-        <w:t>Engels</w:t>
-      </w:r>
-      <w:r>
-        <w:rPr/>
-        <w:t>. De oefeningenlijst is onderaan dit document toegevoegd. De instructies moeten zelf aangemaakt worden.</w:t>
+      </w:pPr>
+      <w:r>
+        <w:t>Als beheerder wil ik een overzicht van alle gebruikers.</w:t>
       </w:r>
     </w:p>
     <w:p>
@@ -139,16 +116,13 @@
         </w:numPr>
       </w:pPr>
       <w:r>
-        <w:t>Als beheerder wil ik boven</w:t>
-      </w:r>
-      <w:r>
-        <w:t xml:space="preserve">aan de </w:t>
-      </w:r>
-      <w:r>
-        <w:t xml:space="preserve">oefeningen </w:t>
-      </w:r>
-      <w:r>
-        <w:t>lijst een knop zodat ik een nieuwe oefening kan toevoegen.</w:t>
+        <w:t>Als be</w:t>
+      </w:r>
+      <w:r>
+        <w:t>heerder wil ik in de gebruikers</w:t>
+      </w:r>
+      <w:r>
+        <w:t>lijst een knop zodat ik een gebruiker kan verwijderen.</w:t>
       </w:r>
     </w:p>
     <w:p>
@@ -160,88 +134,13 @@
         </w:numPr>
       </w:pPr>
       <w:r>
-        <w:t>Als beheerder wil ik een overzicht van alle gebruikers.</w:t>
-      </w:r>
-    </w:p>
-    <w:p>
-      <w:pPr>
-        <w:pStyle w:val="Lijstalinea"/>
-        <w:numPr>
-          <w:ilvl w:val="0"/>
-          <w:numId w:val="3"/>
-        </w:numPr>
-      </w:pPr>
-      <w:r>
-        <w:t>Als beheerder wil ik in de</w:t>
+        <w:t>Als beheerder wil ik boven aan de</w:t>
       </w:r>
       <w:r>
         <w:t xml:space="preserve"> </w:t>
       </w:r>
       <w:r>
-        <w:t>gebruikers</w:t>
-      </w:r>
-      <w:r>
-        <w:t>lijst een knop “bewerken” zodat ik een gebruiker kan kiezen om te bewerken.</w:t>
-      </w:r>
-    </w:p>
-    <w:p>
-      <w:pPr>
-        <w:pStyle w:val="Lijstalinea"/>
-        <w:numPr>
-          <w:ilvl w:val="0"/>
-          <w:numId w:val="3"/>
-        </w:numPr>
-      </w:pPr>
-      <w:r>
-        <w:t>Als be</w:t>
-      </w:r>
-      <w:r>
-        <w:t>heerder wil ik in de gebruikers</w:t>
-      </w:r>
-      <w:r>
-        <w:t>lijst een knop zodat ik een gebruiker kan verwijderen.</w:t>
-      </w:r>
-    </w:p>
-    <w:p>
-      <w:pPr>
-        <w:pStyle w:val="Lijstalinea"/>
-        <w:numPr>
-          <w:ilvl w:val="0"/>
-          <w:numId w:val="3"/>
-        </w:numPr>
-      </w:pPr>
-      <w:r>
-        <w:t>Als beheerder wil ik nadat ik een gebruiker heb gekozen, de gebruiker kunnen aanpassen.</w:t>
-      </w:r>
-    </w:p>
-    <w:p>
-      <w:pPr>
-        <w:pStyle w:val="Lijstalinea"/>
-        <w:numPr>
-          <w:ilvl w:val="0"/>
-          <w:numId w:val="3"/>
-        </w:numPr>
-      </w:pPr>
-      <w:r>
-        <w:t>Als beheerder wil ik boven aan de</w:t>
-      </w:r>
-      <w:r>
-        <w:t xml:space="preserve"> </w:t>
-      </w:r>
-      <w:r>
         <w:t>gebruikers lijst een knop zodat ik een nieuwe gebruiker kan toevoegen.</w:t>
-      </w:r>
-    </w:p>
-    <w:p>
-      <w:pPr>
-        <w:pStyle w:val="Lijstalinea"/>
-        <w:numPr>
-          <w:ilvl w:val="0"/>
-          <w:numId w:val="3"/>
-        </w:numPr>
-      </w:pPr>
-      <w:r>
-        <w:t>Als beheerder wil ik een menu zodat ik de bovenstaande opties allemaal kan uitvoeren.</w:t>
       </w:r>
     </w:p>
     <w:p/>
@@ -251,12 +150,14 @@
           <w:b/>
         </w:rPr>
       </w:pPr>
+      <w:proofErr w:type="spellStart"/>
       <w:r>
         <w:rPr>
           <w:b/>
         </w:rPr>
         <w:t>Should</w:t>
       </w:r>
+      <w:proofErr w:type="spellEnd"/>
     </w:p>
     <w:p>
       <w:pPr>
@@ -277,52 +178,19 @@
           <w:b/>
         </w:rPr>
       </w:pPr>
+      <w:proofErr w:type="spellStart"/>
       <w:r>
         <w:rPr>
           <w:b/>
         </w:rPr>
-        <w:t>Could</w:t>
-      </w:r>
-    </w:p>
-    <w:p>
-      <w:pPr>
-        <w:pStyle w:val="Lijstalinea"/>
-        <w:numPr>
-          <w:ilvl w:val="0"/>
-          <w:numId w:val="4"/>
-        </w:numPr>
-      </w:pPr>
-      <w:r>
-        <w:t xml:space="preserve">Als beheerder wil ik bij de oefeningen een knop waarmee ik een </w:t>
-      </w:r>
-      <w:r>
-        <w:t xml:space="preserve">QR </w:t>
-      </w:r>
-      <w:r>
-        <w:t xml:space="preserve">code kan aanmaken en printen. </w:t>
-      </w:r>
-      <w:r>
-        <w:t xml:space="preserve">De </w:t>
-      </w:r>
-      <w:r>
-        <w:t xml:space="preserve">QR </w:t>
-      </w:r>
-      <w:r>
-        <w:t>code is bedoeld voor gebruikers om meteen naar de oefening te springen.</w:t>
-      </w:r>
-    </w:p>
-    <w:p/>
-    <w:p>
-      <w:pPr>
+        <w:t>Won’t</w:t>
+      </w:r>
+      <w:proofErr w:type="spellEnd"/>
+      <w:r>
         <w:rPr>
           <w:b/>
         </w:rPr>
-      </w:pPr>
-      <w:r>
-        <w:rPr>
-          <w:b/>
-        </w:rPr>
-        <w:t>Won’t have</w:t>
+        <w:t xml:space="preserve"> have</w:t>
       </w:r>
     </w:p>
     <w:p>
@@ -346,9 +214,14 @@
       <w:pPr>
         <w:pStyle w:val="Kop1"/>
       </w:pPr>
+      <w:proofErr w:type="spellStart"/>
       <w:r>
         <w:lastRenderedPageBreak/>
-        <w:t>Api deel:</w:t>
+        <w:t>Api</w:t>
+      </w:r>
+      <w:proofErr w:type="spellEnd"/>
+      <w:r>
+        <w:t xml:space="preserve"> deel:</w:t>
       </w:r>
     </w:p>
     <w:p>
@@ -376,10 +249,26 @@
         <w:t>A</w:t>
       </w:r>
       <w:r>
-        <w:t xml:space="preserve">ls programmeur wil ik een api get </w:t>
-      </w:r>
-      <w:r>
-        <w:t>kunnen maken die alle oefeningen terug geeft (niet beveiligd).</w:t>
+        <w:t xml:space="preserve">ls programmeur wil ik een </w:t>
+      </w:r>
+      <w:proofErr w:type="spellStart"/>
+      <w:r>
+        <w:t>api</w:t>
+      </w:r>
+      <w:proofErr w:type="spellEnd"/>
+      <w:r>
+        <w:t xml:space="preserve"> get </w:t>
+      </w:r>
+      <w:r>
+        <w:t xml:space="preserve">kunnen maken die alle oefeningen </w:t>
+      </w:r>
+      <w:proofErr w:type="gramStart"/>
+      <w:r>
+        <w:t>terug geeft</w:t>
+      </w:r>
+      <w:proofErr w:type="gramEnd"/>
+      <w:r>
+        <w:t xml:space="preserve"> (niet beveiligd).</w:t>
       </w:r>
     </w:p>
     <w:p>
@@ -391,7 +280,23 @@
         </w:numPr>
       </w:pPr>
       <w:r>
-        <w:t>Als programmeur wil ik een api get kunnen maken die alle prestaties per gebruiker terug geeft (beveiligd).</w:t>
+        <w:t xml:space="preserve">Als programmeur wil ik een </w:t>
+      </w:r>
+      <w:proofErr w:type="spellStart"/>
+      <w:r>
+        <w:t>api</w:t>
+      </w:r>
+      <w:proofErr w:type="spellEnd"/>
+      <w:r>
+        <w:t xml:space="preserve"> get kunnen maken die alle prestaties per gebruiker </w:t>
+      </w:r>
+      <w:proofErr w:type="gramStart"/>
+      <w:r>
+        <w:t>terug geeft</w:t>
+      </w:r>
+      <w:proofErr w:type="gramEnd"/>
+      <w:r>
+        <w:t xml:space="preserve"> (beveiligd).</w:t>
       </w:r>
     </w:p>
     <w:p>
@@ -403,7 +308,15 @@
         </w:numPr>
       </w:pPr>
       <w:r>
-        <w:t xml:space="preserve">Als programmeur wil ik een api post, </w:t>
+        <w:t xml:space="preserve">Als programmeur wil ik een </w:t>
+      </w:r>
+      <w:proofErr w:type="spellStart"/>
+      <w:r>
+        <w:t>api</w:t>
+      </w:r>
+      <w:proofErr w:type="spellEnd"/>
+      <w:r>
+        <w:t xml:space="preserve"> post, </w:t>
       </w:r>
       <w:r>
         <w:rPr>
@@ -424,8 +337,6 @@
       <w:r>
         <w:t>zijn</w:t>
       </w:r>
-      <w:bookmarkStart w:name="_GoBack" w:id="0"/>
-      <w:bookmarkEnd w:id="0"/>
       <w:r>
         <w:t>.</w:t>
       </w:r>
@@ -436,9 +347,14 @@
       </w:r>
     </w:p>
     <w:p>
+      <w:proofErr w:type="gramStart"/>
       <w:r>
         <w:lastRenderedPageBreak/>
-        <w:t>Gebruikers deel:</w:t>
+        <w:t>Gebruikers deel</w:t>
+      </w:r>
+      <w:proofErr w:type="gramEnd"/>
+      <w:r>
+        <w:t>:</w:t>
       </w:r>
     </w:p>
     <w:p>
@@ -448,7 +364,15 @@
     </w:p>
     <w:p>
       <w:r>
-        <w:t>Als gebruiker wil ik alle oefeningen kunnen bekijken via een mobile application (op smartphone).</w:t>
+        <w:t xml:space="preserve">Als gebruiker wil ik alle oefeningen kunnen bekijken via een mobile </w:t>
+      </w:r>
+      <w:proofErr w:type="spellStart"/>
+      <w:r>
+        <w:t>application</w:t>
+      </w:r>
+      <w:proofErr w:type="spellEnd"/>
+      <w:r>
+        <w:t xml:space="preserve"> (op smartphone).</w:t>
       </w:r>
     </w:p>
     <w:p>
@@ -469,7 +393,15 @@
         <w:t xml:space="preserve"> oefeningen</w:t>
       </w:r>
       <w:r>
-        <w:t xml:space="preserve"> en een about scherm</w:t>
+        <w:t xml:space="preserve"> en een </w:t>
+      </w:r>
+      <w:proofErr w:type="spellStart"/>
+      <w:r>
+        <w:t>about</w:t>
+      </w:r>
+      <w:proofErr w:type="spellEnd"/>
+      <w:r>
+        <w:t xml:space="preserve"> scherm</w:t>
       </w:r>
       <w:r>
         <w:t>.</w:t>
@@ -486,9 +418,11 @@
       <w:r>
         <w:t xml:space="preserve">Als gebruiker wil ik een </w:t>
       </w:r>
+      <w:proofErr w:type="spellStart"/>
       <w:r>
         <w:t>about</w:t>
       </w:r>
+      <w:proofErr w:type="spellEnd"/>
       <w:r>
         <w:t xml:space="preserve"> scherm waarin een korte uitleg staat van de app</w:t>
       </w:r>
@@ -498,7 +432,15 @@
     </w:p>
     <w:p>
       <w:r>
-        <w:t xml:space="preserve">Als gebruiker wil ik kunnen inloggen in de app zodat ik mijn prestaties kan bekijken. Deze functionaliteit hoeft niet te werken in de mobile application. Er mag een aparte </w:t>
+        <w:t xml:space="preserve">Als gebruiker wil ik kunnen inloggen in de app zodat ik mijn prestaties kan bekijken. Deze functionaliteit hoeft niet te werken in de mobile </w:t>
+      </w:r>
+      <w:proofErr w:type="spellStart"/>
+      <w:r>
+        <w:t>application</w:t>
+      </w:r>
+      <w:proofErr w:type="spellEnd"/>
+      <w:r>
+        <w:t xml:space="preserve">. Er mag een aparte </w:t>
       </w:r>
       <w:r>
         <w:t>(</w:t>
@@ -519,7 +461,15 @@
         <w:t xml:space="preserve"> gemaakt worden. Beveiliging (tokens) is hierbij wel vereist.</w:t>
       </w:r>
       <w:r>
-        <w:t xml:space="preserve"> Deze functionaliteit mag dus apart worden opgeleverd (als een soort “proof of concept”). De onderstaande elementen horen hierbij.</w:t>
+        <w:t xml:space="preserve"> Deze functionaliteit mag dus apart worden opgeleverd (als een soort “</w:t>
+      </w:r>
+      <w:proofErr w:type="spellStart"/>
+      <w:r>
+        <w:t>proof</w:t>
+      </w:r>
+      <w:proofErr w:type="spellEnd"/>
+      <w:r>
+        <w:t xml:space="preserve"> of concept”). De onderstaande elementen horen hierbij.</w:t>
       </w:r>
     </w:p>
     <w:p>
@@ -560,25 +510,48 @@
     </w:p>
     <w:p/>
     <w:p>
-      <w:r>
-        <w:t>Should:</w:t>
+      <w:proofErr w:type="spellStart"/>
+      <w:r>
+        <w:t>Should</w:t>
+      </w:r>
+      <w:proofErr w:type="spellEnd"/>
+      <w:r>
+        <w:t>:</w:t>
       </w:r>
     </w:p>
     <w:p/>
     <w:p>
-      <w:r>
-        <w:t>Could:</w:t>
-      </w:r>
-    </w:p>
-    <w:p>
-      <w:r>
-        <w:t>Als gebruiker wil ik een qr code kunnen gebruiken zodat de oefening zonder keuze in de app verschijnt.</w:t>
+      <w:proofErr w:type="spellStart"/>
+      <w:r>
+        <w:t>Could</w:t>
+      </w:r>
+      <w:proofErr w:type="spellEnd"/>
+      <w:r>
+        <w:t>:</w:t>
+      </w:r>
+    </w:p>
+    <w:p>
+      <w:r>
+        <w:t xml:space="preserve">Als gebruiker wil ik een </w:t>
+      </w:r>
+      <w:proofErr w:type="spellStart"/>
+      <w:r>
+        <w:t>qr</w:t>
+      </w:r>
+      <w:proofErr w:type="spellEnd"/>
+      <w:r>
+        <w:t xml:space="preserve"> code kunnen gebruiken zodat de oefening zonder keuze in de app verschijnt.</w:t>
       </w:r>
     </w:p>
     <w:p/>
     <w:p>
-      <w:r>
-        <w:t>Won’t have:</w:t>
+      <w:proofErr w:type="spellStart"/>
+      <w:r>
+        <w:t>Won’t</w:t>
+      </w:r>
+      <w:proofErr w:type="spellEnd"/>
+      <w:r>
+        <w:t xml:space="preserve"> have:</w:t>
       </w:r>
     </w:p>
     <w:p>
@@ -605,9 +578,11 @@
           <w:numId w:val="1"/>
         </w:numPr>
       </w:pPr>
+      <w:proofErr w:type="spellStart"/>
       <w:r>
         <w:t>Squat</w:t>
       </w:r>
+      <w:proofErr w:type="spellEnd"/>
     </w:p>
     <w:p>
       <w:pPr>
@@ -665,9 +640,19 @@
           <w:numId w:val="1"/>
         </w:numPr>
       </w:pPr>
-      <w:r>
-        <w:t>Mountain climber</w:t>
-      </w:r>
+      <w:proofErr w:type="spellStart"/>
+      <w:r>
+        <w:t>Mountain</w:t>
+      </w:r>
+      <w:proofErr w:type="spellEnd"/>
+      <w:r>
+        <w:t xml:space="preserve"> </w:t>
+      </w:r>
+      <w:proofErr w:type="spellStart"/>
+      <w:r>
+        <w:t>climber</w:t>
+      </w:r>
+      <w:proofErr w:type="spellEnd"/>
     </w:p>
     <w:p>
       <w:pPr>
@@ -677,9 +662,11 @@
           <w:numId w:val="1"/>
         </w:numPr>
       </w:pPr>
+      <w:proofErr w:type="spellStart"/>
       <w:r>
         <w:t>Burpee</w:t>
       </w:r>
+      <w:proofErr w:type="spellEnd"/>
     </w:p>
     <w:p>
       <w:pPr>
@@ -689,9 +676,11 @@
           <w:numId w:val="1"/>
         </w:numPr>
       </w:pPr>
+      <w:proofErr w:type="spellStart"/>
       <w:r>
         <w:t>Lunge</w:t>
       </w:r>
+      <w:proofErr w:type="spellEnd"/>
     </w:p>
     <w:p>
       <w:pPr>
@@ -702,8 +691,13 @@
         </w:numPr>
       </w:pPr>
       <w:r>
-        <w:t>Wall sit</w:t>
-      </w:r>
+        <w:t xml:space="preserve">Wall </w:t>
+      </w:r>
+      <w:proofErr w:type="spellStart"/>
+      <w:r>
+        <w:t>sit</w:t>
+      </w:r>
+      <w:proofErr w:type="spellEnd"/>
     </w:p>
     <w:p>
       <w:pPr>
@@ -713,12 +707,14 @@
           <w:numId w:val="1"/>
         </w:numPr>
       </w:pPr>
+      <w:proofErr w:type="spellStart"/>
       <w:r>
         <w:t>Crunch</w:t>
       </w:r>
+      <w:proofErr w:type="spellEnd"/>
     </w:p>
     <w:sectPr>
-      <w:pgSz w:w="11906" w:h="16838" w:orient="portrait"/>
+      <w:pgSz w:w="11906" w:h="16838"/>
       <w:pgMar w:top="1417" w:right="1417" w:bottom="1417" w:left="1417" w:header="708" w:footer="708" w:gutter="0"/>
       <w:cols w:space="708"/>
       <w:docGrid w:linePitch="360"/>
@@ -728,7 +724,7 @@
 </file>
 
 <file path=word/numbering.xml><?xml version="1.0" encoding="utf-8"?>
-<w:numbering xmlns:wpc="http://schemas.microsoft.com/office/word/2010/wordprocessingCanvas" xmlns:cx="http://schemas.microsoft.com/office/drawing/2014/chartex" xmlns:cx1="http://schemas.microsoft.com/office/drawing/2015/9/8/chartex" xmlns:mc="http://schemas.openxmlformats.org/markup-compatibility/2006" xmlns:o="urn:schemas-microsoft-com:office:office" xmlns:r="http://schemas.openxmlformats.org/officeDocument/2006/relationships" xmlns:m="http://schemas.openxmlformats.org/officeDocument/2006/math" xmlns:v="urn:schemas-microsoft-com:vml" xmlns:wp14="http://schemas.microsoft.com/office/word/2010/wordprocessingDrawing" xmlns:wp="http://schemas.openxmlformats.org/drawingml/2006/wordprocessingDrawing" xmlns:w10="urn:schemas-microsoft-com:office:word" xmlns:w="http://schemas.openxmlformats.org/wordprocessingml/2006/main" xmlns:w14="http://schemas.microsoft.com/office/word/2010/wordml" xmlns:w15="http://schemas.microsoft.com/office/word/2012/wordml" xmlns:w16se="http://schemas.microsoft.com/office/word/2015/wordml/symex" xmlns:wpg="http://schemas.microsoft.com/office/word/2010/wordprocessingGroup" xmlns:wpi="http://schemas.microsoft.com/office/word/2010/wordprocessingInk" xmlns:wne="http://schemas.microsoft.com/office/word/2006/wordml" xmlns:wps="http://schemas.microsoft.com/office/word/2010/wordprocessingShape" mc:Ignorable="w14 w15 w16se wp14">
+<w:numbering xmlns:wpc="http://schemas.microsoft.com/office/word/2010/wordprocessingCanvas" xmlns:cx="http://schemas.microsoft.com/office/drawing/2014/chartex" xmlns:cx1="http://schemas.microsoft.com/office/drawing/2015/9/8/chartex" xmlns:cx2="http://schemas.microsoft.com/office/drawing/2015/10/21/chartex" xmlns:cx3="http://schemas.microsoft.com/office/drawing/2016/5/9/chartex" xmlns:cx4="http://schemas.microsoft.com/office/drawing/2016/5/10/chartex" xmlns:cx5="http://schemas.microsoft.com/office/drawing/2016/5/11/chartex" xmlns:cx6="http://schemas.microsoft.com/office/drawing/2016/5/12/chartex" xmlns:cx7="http://schemas.microsoft.com/office/drawing/2016/5/13/chartex" xmlns:cx8="http://schemas.microsoft.com/office/drawing/2016/5/14/chartex" xmlns:mc="http://schemas.openxmlformats.org/markup-compatibility/2006" xmlns:aink="http://schemas.microsoft.com/office/drawing/2016/ink" xmlns:am3d="http://schemas.microsoft.com/office/drawing/2017/model3d" xmlns:o="urn:schemas-microsoft-com:office:office" xmlns:oel="http://schemas.microsoft.com/office/2019/extlst" xmlns:r="http://schemas.openxmlformats.org/officeDocument/2006/relationships" xmlns:m="http://schemas.openxmlformats.org/officeDocument/2006/math" xmlns:v="urn:schemas-microsoft-com:vml" xmlns:wp14="http://schemas.microsoft.com/office/word/2010/wordprocessingDrawing" xmlns:wp="http://schemas.openxmlformats.org/drawingml/2006/wordprocessingDrawing" xmlns:w10="urn:schemas-microsoft-com:office:word" xmlns:w="http://schemas.openxmlformats.org/wordprocessingml/2006/main" xmlns:w14="http://schemas.microsoft.com/office/word/2010/wordml" xmlns:w15="http://schemas.microsoft.com/office/word/2012/wordml" xmlns:w16cex="http://schemas.microsoft.com/office/word/2018/wordml/cex" xmlns:w16cid="http://schemas.microsoft.com/office/word/2016/wordml/cid" xmlns:w16="http://schemas.microsoft.com/office/word/2018/wordml" xmlns:w16du="http://schemas.microsoft.com/office/word/2023/wordml/word16du" xmlns:w16sdtdh="http://schemas.microsoft.com/office/word/2020/wordml/sdtdatahash" xmlns:w16se="http://schemas.microsoft.com/office/word/2015/wordml/symex" xmlns:wpg="http://schemas.microsoft.com/office/word/2010/wordprocessingGroup" xmlns:wpi="http://schemas.microsoft.com/office/word/2010/wordprocessingInk" xmlns:wne="http://schemas.microsoft.com/office/word/2006/wordml" xmlns:wps="http://schemas.microsoft.com/office/word/2010/wordprocessingShape" mc:Ignorable="w14 w15 w16se w16cid w16 w16cex w16sdtdh w16du wp14">
   <w:abstractNum w:abstractNumId="0" w15:restartNumberingAfterBreak="0">
     <w:nsid w:val="01681D5A"/>
     <w:multiLevelType w:val="hybridMultilevel"/>
@@ -742,7 +738,7 @@
         <w:ind w:left="720" w:hanging="360"/>
       </w:pPr>
       <w:rPr>
-        <w:rFonts w:hint="default" w:ascii="Symbol" w:hAnsi="Symbol"/>
+        <w:rFonts w:ascii="Symbol" w:hAnsi="Symbol" w:hint="default"/>
       </w:rPr>
     </w:lvl>
     <w:lvl w:ilvl="1" w:tplc="04130003" w:tentative="1">
@@ -754,7 +750,7 @@
         <w:ind w:left="1440" w:hanging="360"/>
       </w:pPr>
       <w:rPr>
-        <w:rFonts w:hint="default" w:ascii="Courier New" w:hAnsi="Courier New" w:cs="Courier New"/>
+        <w:rFonts w:ascii="Courier New" w:hAnsi="Courier New" w:cs="Courier New" w:hint="default"/>
       </w:rPr>
     </w:lvl>
     <w:lvl w:ilvl="2" w:tplc="04130005" w:tentative="1">
@@ -766,7 +762,7 @@
         <w:ind w:left="2160" w:hanging="360"/>
       </w:pPr>
       <w:rPr>
-        <w:rFonts w:hint="default" w:ascii="Wingdings" w:hAnsi="Wingdings"/>
+        <w:rFonts w:ascii="Wingdings" w:hAnsi="Wingdings" w:hint="default"/>
       </w:rPr>
     </w:lvl>
     <w:lvl w:ilvl="3" w:tplc="04130001" w:tentative="1">
@@ -778,7 +774,7 @@
         <w:ind w:left="2880" w:hanging="360"/>
       </w:pPr>
       <w:rPr>
-        <w:rFonts w:hint="default" w:ascii="Symbol" w:hAnsi="Symbol"/>
+        <w:rFonts w:ascii="Symbol" w:hAnsi="Symbol" w:hint="default"/>
       </w:rPr>
     </w:lvl>
     <w:lvl w:ilvl="4" w:tplc="04130003" w:tentative="1">
@@ -790,7 +786,7 @@
         <w:ind w:left="3600" w:hanging="360"/>
       </w:pPr>
       <w:rPr>
-        <w:rFonts w:hint="default" w:ascii="Courier New" w:hAnsi="Courier New" w:cs="Courier New"/>
+        <w:rFonts w:ascii="Courier New" w:hAnsi="Courier New" w:cs="Courier New" w:hint="default"/>
       </w:rPr>
     </w:lvl>
     <w:lvl w:ilvl="5" w:tplc="04130005" w:tentative="1">
@@ -802,7 +798,7 @@
         <w:ind w:left="4320" w:hanging="360"/>
       </w:pPr>
       <w:rPr>
-        <w:rFonts w:hint="default" w:ascii="Wingdings" w:hAnsi="Wingdings"/>
+        <w:rFonts w:ascii="Wingdings" w:hAnsi="Wingdings" w:hint="default"/>
       </w:rPr>
     </w:lvl>
     <w:lvl w:ilvl="6" w:tplc="04130001" w:tentative="1">
@@ -814,7 +810,7 @@
         <w:ind w:left="5040" w:hanging="360"/>
       </w:pPr>
       <w:rPr>
-        <w:rFonts w:hint="default" w:ascii="Symbol" w:hAnsi="Symbol"/>
+        <w:rFonts w:ascii="Symbol" w:hAnsi="Symbol" w:hint="default"/>
       </w:rPr>
     </w:lvl>
     <w:lvl w:ilvl="7" w:tplc="04130003" w:tentative="1">
@@ -826,7 +822,7 @@
         <w:ind w:left="5760" w:hanging="360"/>
       </w:pPr>
       <w:rPr>
-        <w:rFonts w:hint="default" w:ascii="Courier New" w:hAnsi="Courier New" w:cs="Courier New"/>
+        <w:rFonts w:ascii="Courier New" w:hAnsi="Courier New" w:cs="Courier New" w:hint="default"/>
       </w:rPr>
     </w:lvl>
     <w:lvl w:ilvl="8" w:tplc="04130005" w:tentative="1">
@@ -838,7 +834,7 @@
         <w:ind w:left="6480" w:hanging="360"/>
       </w:pPr>
       <w:rPr>
-        <w:rFonts w:hint="default" w:ascii="Wingdings" w:hAnsi="Wingdings"/>
+        <w:rFonts w:ascii="Wingdings" w:hAnsi="Wingdings" w:hint="default"/>
       </w:rPr>
     </w:lvl>
   </w:abstractNum>
@@ -854,7 +850,7 @@
         <w:ind w:left="720" w:hanging="360"/>
       </w:pPr>
       <w:rPr>
-        <w:rFonts w:hint="default" w:ascii="Calibri" w:hAnsi="Calibri" w:cs="Calibri" w:eastAsiaTheme="minorHAnsi"/>
+        <w:rFonts w:ascii="Calibri" w:eastAsiaTheme="minorHAnsi" w:hAnsi="Calibri" w:cs="Calibri" w:hint="default"/>
       </w:rPr>
     </w:lvl>
     <w:lvl w:ilvl="1" w:tplc="04130003" w:tentative="1">
@@ -866,7 +862,7 @@
         <w:ind w:left="1440" w:hanging="360"/>
       </w:pPr>
       <w:rPr>
-        <w:rFonts w:hint="default" w:ascii="Courier New" w:hAnsi="Courier New" w:cs="Courier New"/>
+        <w:rFonts w:ascii="Courier New" w:hAnsi="Courier New" w:cs="Courier New" w:hint="default"/>
       </w:rPr>
     </w:lvl>
     <w:lvl w:ilvl="2" w:tplc="04130005" w:tentative="1">
@@ -878,7 +874,7 @@
         <w:ind w:left="2160" w:hanging="360"/>
       </w:pPr>
       <w:rPr>
-        <w:rFonts w:hint="default" w:ascii="Wingdings" w:hAnsi="Wingdings"/>
+        <w:rFonts w:ascii="Wingdings" w:hAnsi="Wingdings" w:hint="default"/>
       </w:rPr>
     </w:lvl>
     <w:lvl w:ilvl="3" w:tplc="04130001" w:tentative="1">
@@ -890,7 +886,7 @@
         <w:ind w:left="2880" w:hanging="360"/>
       </w:pPr>
       <w:rPr>
-        <w:rFonts w:hint="default" w:ascii="Symbol" w:hAnsi="Symbol"/>
+        <w:rFonts w:ascii="Symbol" w:hAnsi="Symbol" w:hint="default"/>
       </w:rPr>
     </w:lvl>
     <w:lvl w:ilvl="4" w:tplc="04130003" w:tentative="1">
@@ -902,7 +898,7 @@
         <w:ind w:left="3600" w:hanging="360"/>
       </w:pPr>
       <w:rPr>
-        <w:rFonts w:hint="default" w:ascii="Courier New" w:hAnsi="Courier New" w:cs="Courier New"/>
+        <w:rFonts w:ascii="Courier New" w:hAnsi="Courier New" w:cs="Courier New" w:hint="default"/>
       </w:rPr>
     </w:lvl>
     <w:lvl w:ilvl="5" w:tplc="04130005" w:tentative="1">
@@ -914,7 +910,7 @@
         <w:ind w:left="4320" w:hanging="360"/>
       </w:pPr>
       <w:rPr>
-        <w:rFonts w:hint="default" w:ascii="Wingdings" w:hAnsi="Wingdings"/>
+        <w:rFonts w:ascii="Wingdings" w:hAnsi="Wingdings" w:hint="default"/>
       </w:rPr>
     </w:lvl>
     <w:lvl w:ilvl="6" w:tplc="04130001" w:tentative="1">
@@ -926,7 +922,7 @@
         <w:ind w:left="5040" w:hanging="360"/>
       </w:pPr>
       <w:rPr>
-        <w:rFonts w:hint="default" w:ascii="Symbol" w:hAnsi="Symbol"/>
+        <w:rFonts w:ascii="Symbol" w:hAnsi="Symbol" w:hint="default"/>
       </w:rPr>
     </w:lvl>
     <w:lvl w:ilvl="7" w:tplc="04130003" w:tentative="1">
@@ -938,7 +934,7 @@
         <w:ind w:left="5760" w:hanging="360"/>
       </w:pPr>
       <w:rPr>
-        <w:rFonts w:hint="default" w:ascii="Courier New" w:hAnsi="Courier New" w:cs="Courier New"/>
+        <w:rFonts w:ascii="Courier New" w:hAnsi="Courier New" w:cs="Courier New" w:hint="default"/>
       </w:rPr>
     </w:lvl>
     <w:lvl w:ilvl="8" w:tplc="04130005" w:tentative="1">
@@ -950,7 +946,7 @@
         <w:ind w:left="6480" w:hanging="360"/>
       </w:pPr>
       <w:rPr>
-        <w:rFonts w:hint="default" w:ascii="Wingdings" w:hAnsi="Wingdings"/>
+        <w:rFonts w:ascii="Wingdings" w:hAnsi="Wingdings" w:hint="default"/>
       </w:rPr>
     </w:lvl>
   </w:abstractNum>
@@ -966,7 +962,7 @@
         <w:ind w:left="720" w:hanging="360"/>
       </w:pPr>
       <w:rPr>
-        <w:rFonts w:hint="default" w:ascii="Calibri" w:hAnsi="Calibri" w:cs="Calibri" w:eastAsiaTheme="minorHAnsi"/>
+        <w:rFonts w:ascii="Calibri" w:eastAsiaTheme="minorHAnsi" w:hAnsi="Calibri" w:cs="Calibri" w:hint="default"/>
       </w:rPr>
     </w:lvl>
     <w:lvl w:ilvl="1" w:tplc="04130003" w:tentative="1">
@@ -978,7 +974,7 @@
         <w:ind w:left="1440" w:hanging="360"/>
       </w:pPr>
       <w:rPr>
-        <w:rFonts w:hint="default" w:ascii="Courier New" w:hAnsi="Courier New" w:cs="Courier New"/>
+        <w:rFonts w:ascii="Courier New" w:hAnsi="Courier New" w:cs="Courier New" w:hint="default"/>
       </w:rPr>
     </w:lvl>
     <w:lvl w:ilvl="2" w:tplc="04130005" w:tentative="1">
@@ -990,7 +986,7 @@
         <w:ind w:left="2160" w:hanging="360"/>
       </w:pPr>
       <w:rPr>
-        <w:rFonts w:hint="default" w:ascii="Wingdings" w:hAnsi="Wingdings"/>
+        <w:rFonts w:ascii="Wingdings" w:hAnsi="Wingdings" w:hint="default"/>
       </w:rPr>
     </w:lvl>
     <w:lvl w:ilvl="3" w:tplc="04130001" w:tentative="1">
@@ -1002,7 +998,7 @@
         <w:ind w:left="2880" w:hanging="360"/>
       </w:pPr>
       <w:rPr>
-        <w:rFonts w:hint="default" w:ascii="Symbol" w:hAnsi="Symbol"/>
+        <w:rFonts w:ascii="Symbol" w:hAnsi="Symbol" w:hint="default"/>
       </w:rPr>
     </w:lvl>
     <w:lvl w:ilvl="4" w:tplc="04130003" w:tentative="1">
@@ -1014,7 +1010,7 @@
         <w:ind w:left="3600" w:hanging="360"/>
       </w:pPr>
       <w:rPr>
-        <w:rFonts w:hint="default" w:ascii="Courier New" w:hAnsi="Courier New" w:cs="Courier New"/>
+        <w:rFonts w:ascii="Courier New" w:hAnsi="Courier New" w:cs="Courier New" w:hint="default"/>
       </w:rPr>
     </w:lvl>
     <w:lvl w:ilvl="5" w:tplc="04130005" w:tentative="1">
@@ -1026,7 +1022,7 @@
         <w:ind w:left="4320" w:hanging="360"/>
       </w:pPr>
       <w:rPr>
-        <w:rFonts w:hint="default" w:ascii="Wingdings" w:hAnsi="Wingdings"/>
+        <w:rFonts w:ascii="Wingdings" w:hAnsi="Wingdings" w:hint="default"/>
       </w:rPr>
     </w:lvl>
     <w:lvl w:ilvl="6" w:tplc="04130001" w:tentative="1">
@@ -1038,7 +1034,7 @@
         <w:ind w:left="5040" w:hanging="360"/>
       </w:pPr>
       <w:rPr>
-        <w:rFonts w:hint="default" w:ascii="Symbol" w:hAnsi="Symbol"/>
+        <w:rFonts w:ascii="Symbol" w:hAnsi="Symbol" w:hint="default"/>
       </w:rPr>
     </w:lvl>
     <w:lvl w:ilvl="7" w:tplc="04130003" w:tentative="1">
@@ -1050,7 +1046,7 @@
         <w:ind w:left="5760" w:hanging="360"/>
       </w:pPr>
       <w:rPr>
-        <w:rFonts w:hint="default" w:ascii="Courier New" w:hAnsi="Courier New" w:cs="Courier New"/>
+        <w:rFonts w:ascii="Courier New" w:hAnsi="Courier New" w:cs="Courier New" w:hint="default"/>
       </w:rPr>
     </w:lvl>
     <w:lvl w:ilvl="8" w:tplc="04130005" w:tentative="1">
@@ -1062,7 +1058,7 @@
         <w:ind w:left="6480" w:hanging="360"/>
       </w:pPr>
       <w:rPr>
-        <w:rFonts w:hint="default" w:ascii="Wingdings" w:hAnsi="Wingdings"/>
+        <w:rFonts w:ascii="Wingdings" w:hAnsi="Wingdings" w:hint="default"/>
       </w:rPr>
     </w:lvl>
   </w:abstractNum>
@@ -1079,7 +1075,7 @@
         <w:ind w:left="720" w:hanging="360"/>
       </w:pPr>
       <w:rPr>
-        <w:rFonts w:hint="default" w:ascii="Symbol" w:hAnsi="Symbol"/>
+        <w:rFonts w:ascii="Symbol" w:hAnsi="Symbol" w:hint="default"/>
       </w:rPr>
     </w:lvl>
     <w:lvl w:ilvl="1" w:tplc="04130003" w:tentative="1">
@@ -1091,7 +1087,7 @@
         <w:ind w:left="1440" w:hanging="360"/>
       </w:pPr>
       <w:rPr>
-        <w:rFonts w:hint="default" w:ascii="Courier New" w:hAnsi="Courier New" w:cs="Courier New"/>
+        <w:rFonts w:ascii="Courier New" w:hAnsi="Courier New" w:cs="Courier New" w:hint="default"/>
       </w:rPr>
     </w:lvl>
     <w:lvl w:ilvl="2" w:tplc="04130005" w:tentative="1">
@@ -1103,7 +1099,7 @@
         <w:ind w:left="2160" w:hanging="360"/>
       </w:pPr>
       <w:rPr>
-        <w:rFonts w:hint="default" w:ascii="Wingdings" w:hAnsi="Wingdings"/>
+        <w:rFonts w:ascii="Wingdings" w:hAnsi="Wingdings" w:hint="default"/>
       </w:rPr>
     </w:lvl>
     <w:lvl w:ilvl="3" w:tplc="04130001" w:tentative="1">
@@ -1115,7 +1111,7 @@
         <w:ind w:left="2880" w:hanging="360"/>
       </w:pPr>
       <w:rPr>
-        <w:rFonts w:hint="default" w:ascii="Symbol" w:hAnsi="Symbol"/>
+        <w:rFonts w:ascii="Symbol" w:hAnsi="Symbol" w:hint="default"/>
       </w:rPr>
     </w:lvl>
     <w:lvl w:ilvl="4" w:tplc="04130003" w:tentative="1">
@@ -1127,7 +1123,7 @@
         <w:ind w:left="3600" w:hanging="360"/>
       </w:pPr>
       <w:rPr>
-        <w:rFonts w:hint="default" w:ascii="Courier New" w:hAnsi="Courier New" w:cs="Courier New"/>
+        <w:rFonts w:ascii="Courier New" w:hAnsi="Courier New" w:cs="Courier New" w:hint="default"/>
       </w:rPr>
     </w:lvl>
     <w:lvl w:ilvl="5" w:tplc="04130005" w:tentative="1">
@@ -1139,7 +1135,7 @@
         <w:ind w:left="4320" w:hanging="360"/>
       </w:pPr>
       <w:rPr>
-        <w:rFonts w:hint="default" w:ascii="Wingdings" w:hAnsi="Wingdings"/>
+        <w:rFonts w:ascii="Wingdings" w:hAnsi="Wingdings" w:hint="default"/>
       </w:rPr>
     </w:lvl>
     <w:lvl w:ilvl="6" w:tplc="04130001" w:tentative="1">
@@ -1151,7 +1147,7 @@
         <w:ind w:left="5040" w:hanging="360"/>
       </w:pPr>
       <w:rPr>
-        <w:rFonts w:hint="default" w:ascii="Symbol" w:hAnsi="Symbol"/>
+        <w:rFonts w:ascii="Symbol" w:hAnsi="Symbol" w:hint="default"/>
       </w:rPr>
     </w:lvl>
     <w:lvl w:ilvl="7" w:tplc="04130003" w:tentative="1">
@@ -1163,7 +1159,7 @@
         <w:ind w:left="5760" w:hanging="360"/>
       </w:pPr>
       <w:rPr>
-        <w:rFonts w:hint="default" w:ascii="Courier New" w:hAnsi="Courier New" w:cs="Courier New"/>
+        <w:rFonts w:ascii="Courier New" w:hAnsi="Courier New" w:cs="Courier New" w:hint="default"/>
       </w:rPr>
     </w:lvl>
     <w:lvl w:ilvl="8" w:tplc="04130005" w:tentative="1">
@@ -1175,31 +1171,31 @@
         <w:ind w:left="6480" w:hanging="360"/>
       </w:pPr>
       <w:rPr>
-        <w:rFonts w:hint="default" w:ascii="Wingdings" w:hAnsi="Wingdings"/>
+        <w:rFonts w:ascii="Wingdings" w:hAnsi="Wingdings" w:hint="default"/>
       </w:rPr>
     </w:lvl>
   </w:abstractNum>
-  <w:num w:numId="1">
+  <w:num w:numId="1" w16cid:durableId="720978319">
     <w:abstractNumId w:val="1"/>
   </w:num>
-  <w:num w:numId="2">
+  <w:num w:numId="2" w16cid:durableId="409356110">
     <w:abstractNumId w:val="2"/>
   </w:num>
-  <w:num w:numId="3">
+  <w:num w:numId="3" w16cid:durableId="1428189271">
     <w:abstractNumId w:val="3"/>
   </w:num>
-  <w:num w:numId="4">
+  <w:num w:numId="4" w16cid:durableId="1384325272">
     <w:abstractNumId w:val="0"/>
   </w:num>
 </w:numbering>
 </file>
 
 <file path=word/styles.xml><?xml version="1.0" encoding="utf-8"?>
-<w:styles xmlns:mc="http://schemas.openxmlformats.org/markup-compatibility/2006" xmlns:r="http://schemas.openxmlformats.org/officeDocument/2006/relationships" xmlns:w="http://schemas.openxmlformats.org/wordprocessingml/2006/main" xmlns:w14="http://schemas.microsoft.com/office/word/2010/wordml" xmlns:w15="http://schemas.microsoft.com/office/word/2012/wordml" xmlns:w16se="http://schemas.microsoft.com/office/word/2015/wordml/symex" mc:Ignorable="w14 w15 w16se">
+<w:styles xmlns:mc="http://schemas.openxmlformats.org/markup-compatibility/2006" xmlns:r="http://schemas.openxmlformats.org/officeDocument/2006/relationships" xmlns:w="http://schemas.openxmlformats.org/wordprocessingml/2006/main" xmlns:w14="http://schemas.microsoft.com/office/word/2010/wordml" xmlns:w15="http://schemas.microsoft.com/office/word/2012/wordml" xmlns:w16cex="http://schemas.microsoft.com/office/word/2018/wordml/cex" xmlns:w16cid="http://schemas.microsoft.com/office/word/2016/wordml/cid" xmlns:w16="http://schemas.microsoft.com/office/word/2018/wordml" xmlns:w16du="http://schemas.microsoft.com/office/word/2023/wordml/word16du" xmlns:w16sdtdh="http://schemas.microsoft.com/office/word/2020/wordml/sdtdatahash" xmlns:w16se="http://schemas.microsoft.com/office/word/2015/wordml/symex" mc:Ignorable="w14 w15 w16se w16cid w16 w16cex w16sdtdh w16du">
   <w:docDefaults>
     <w:rPrDefault>
       <w:rPr>
-        <w:rFonts w:asciiTheme="minorHAnsi" w:hAnsiTheme="minorHAnsi" w:eastAsiaTheme="minorHAnsi" w:cstheme="minorBidi"/>
+        <w:rFonts w:asciiTheme="minorHAnsi" w:eastAsiaTheme="minorHAnsi" w:hAnsiTheme="minorHAnsi" w:cstheme="minorBidi"/>
         <w:sz w:val="22"/>
         <w:szCs w:val="22"/>
         <w:lang w:val="nl-NL" w:eastAsia="en-US" w:bidi="ar-SA"/>
@@ -1211,17 +1207,17 @@
       </w:pPr>
     </w:pPrDefault>
   </w:docDefaults>
-  <w:latentStyles w:defLockedState="0" w:defUIPriority="99" w:defSemiHidden="0" w:defUnhideWhenUsed="0" w:defQFormat="0" w:count="371">
+  <w:latentStyles w:defLockedState="0" w:defUIPriority="99" w:defSemiHidden="0" w:defUnhideWhenUsed="0" w:defQFormat="0" w:count="376">
     <w:lsdException w:name="Normal" w:uiPriority="0" w:qFormat="1"/>
     <w:lsdException w:name="heading 1" w:uiPriority="9" w:qFormat="1"/>
-    <w:lsdException w:name="heading 2" w:uiPriority="9" w:semiHidden="1" w:unhideWhenUsed="1" w:qFormat="1"/>
-    <w:lsdException w:name="heading 3" w:uiPriority="9" w:semiHidden="1" w:unhideWhenUsed="1" w:qFormat="1"/>
-    <w:lsdException w:name="heading 4" w:uiPriority="9" w:semiHidden="1" w:unhideWhenUsed="1" w:qFormat="1"/>
-    <w:lsdException w:name="heading 5" w:uiPriority="9" w:semiHidden="1" w:unhideWhenUsed="1" w:qFormat="1"/>
-    <w:lsdException w:name="heading 6" w:uiPriority="9" w:semiHidden="1" w:unhideWhenUsed="1" w:qFormat="1"/>
-    <w:lsdException w:name="heading 7" w:uiPriority="9" w:semiHidden="1" w:unhideWhenUsed="1" w:qFormat="1"/>
-    <w:lsdException w:name="heading 8" w:uiPriority="9" w:semiHidden="1" w:unhideWhenUsed="1" w:qFormat="1"/>
-    <w:lsdException w:name="heading 9" w:uiPriority="9" w:semiHidden="1" w:unhideWhenUsed="1" w:qFormat="1"/>
+    <w:lsdException w:name="heading 2" w:semiHidden="1" w:uiPriority="9" w:unhideWhenUsed="1" w:qFormat="1"/>
+    <w:lsdException w:name="heading 3" w:semiHidden="1" w:uiPriority="9" w:unhideWhenUsed="1" w:qFormat="1"/>
+    <w:lsdException w:name="heading 4" w:semiHidden="1" w:uiPriority="9" w:unhideWhenUsed="1" w:qFormat="1"/>
+    <w:lsdException w:name="heading 5" w:semiHidden="1" w:uiPriority="9" w:unhideWhenUsed="1" w:qFormat="1"/>
+    <w:lsdException w:name="heading 6" w:semiHidden="1" w:uiPriority="9" w:unhideWhenUsed="1" w:qFormat="1"/>
+    <w:lsdException w:name="heading 7" w:semiHidden="1" w:uiPriority="9" w:unhideWhenUsed="1" w:qFormat="1"/>
+    <w:lsdException w:name="heading 8" w:semiHidden="1" w:uiPriority="9" w:unhideWhenUsed="1" w:qFormat="1"/>
+    <w:lsdException w:name="heading 9" w:semiHidden="1" w:uiPriority="9" w:unhideWhenUsed="1" w:qFormat="1"/>
     <w:lsdException w:name="index 1" w:semiHidden="1" w:unhideWhenUsed="1"/>
     <w:lsdException w:name="index 2" w:semiHidden="1" w:unhideWhenUsed="1"/>
     <w:lsdException w:name="index 3" w:semiHidden="1" w:unhideWhenUsed="1"/>
@@ -1231,22 +1227,22 @@
     <w:lsdException w:name="index 7" w:semiHidden="1" w:unhideWhenUsed="1"/>
     <w:lsdException w:name="index 8" w:semiHidden="1" w:unhideWhenUsed="1"/>
     <w:lsdException w:name="index 9" w:semiHidden="1" w:unhideWhenUsed="1"/>
-    <w:lsdException w:name="toc 1" w:uiPriority="39" w:semiHidden="1" w:unhideWhenUsed="1"/>
-    <w:lsdException w:name="toc 2" w:uiPriority="39" w:semiHidden="1" w:unhideWhenUsed="1"/>
-    <w:lsdException w:name="toc 3" w:uiPriority="39" w:semiHidden="1" w:unhideWhenUsed="1"/>
-    <w:lsdException w:name="toc 4" w:uiPriority="39" w:semiHidden="1" w:unhideWhenUsed="1"/>
-    <w:lsdException w:name="toc 5" w:uiPriority="39" w:semiHidden="1" w:unhideWhenUsed="1"/>
-    <w:lsdException w:name="toc 6" w:uiPriority="39" w:semiHidden="1" w:unhideWhenUsed="1"/>
-    <w:lsdException w:name="toc 7" w:uiPriority="39" w:semiHidden="1" w:unhideWhenUsed="1"/>
-    <w:lsdException w:name="toc 8" w:uiPriority="39" w:semiHidden="1" w:unhideWhenUsed="1"/>
-    <w:lsdException w:name="toc 9" w:uiPriority="39" w:semiHidden="1" w:unhideWhenUsed="1"/>
+    <w:lsdException w:name="toc 1" w:semiHidden="1" w:uiPriority="39" w:unhideWhenUsed="1"/>
+    <w:lsdException w:name="toc 2" w:semiHidden="1" w:uiPriority="39" w:unhideWhenUsed="1"/>
+    <w:lsdException w:name="toc 3" w:semiHidden="1" w:uiPriority="39" w:unhideWhenUsed="1"/>
+    <w:lsdException w:name="toc 4" w:semiHidden="1" w:uiPriority="39" w:unhideWhenUsed="1"/>
+    <w:lsdException w:name="toc 5" w:semiHidden="1" w:uiPriority="39" w:unhideWhenUsed="1"/>
+    <w:lsdException w:name="toc 6" w:semiHidden="1" w:uiPriority="39" w:unhideWhenUsed="1"/>
+    <w:lsdException w:name="toc 7" w:semiHidden="1" w:uiPriority="39" w:unhideWhenUsed="1"/>
+    <w:lsdException w:name="toc 8" w:semiHidden="1" w:uiPriority="39" w:unhideWhenUsed="1"/>
+    <w:lsdException w:name="toc 9" w:semiHidden="1" w:uiPriority="39" w:unhideWhenUsed="1"/>
     <w:lsdException w:name="Normal Indent" w:semiHidden="1" w:unhideWhenUsed="1"/>
     <w:lsdException w:name="footnote text" w:semiHidden="1" w:unhideWhenUsed="1"/>
     <w:lsdException w:name="annotation text" w:semiHidden="1" w:unhideWhenUsed="1"/>
     <w:lsdException w:name="header" w:semiHidden="1" w:unhideWhenUsed="1"/>
     <w:lsdException w:name="footer" w:semiHidden="1" w:unhideWhenUsed="1"/>
     <w:lsdException w:name="index heading" w:semiHidden="1" w:unhideWhenUsed="1"/>
-    <w:lsdException w:name="caption" w:uiPriority="35" w:semiHidden="1" w:unhideWhenUsed="1" w:qFormat="1"/>
+    <w:lsdException w:name="caption" w:semiHidden="1" w:uiPriority="35" w:unhideWhenUsed="1" w:qFormat="1"/>
     <w:lsdException w:name="table of figures" w:semiHidden="1" w:unhideWhenUsed="1"/>
     <w:lsdException w:name="envelope address" w:semiHidden="1" w:unhideWhenUsed="1"/>
     <w:lsdException w:name="envelope return" w:semiHidden="1" w:unhideWhenUsed="1"/>
@@ -1277,7 +1273,7 @@
     <w:lsdException w:name="Title" w:uiPriority="10" w:qFormat="1"/>
     <w:lsdException w:name="Closing" w:semiHidden="1" w:unhideWhenUsed="1"/>
     <w:lsdException w:name="Signature" w:semiHidden="1" w:unhideWhenUsed="1"/>
-    <w:lsdException w:name="Default Paragraph Font" w:uiPriority="1" w:semiHidden="1" w:unhideWhenUsed="1"/>
+    <w:lsdException w:name="Default Paragraph Font" w:semiHidden="1" w:uiPriority="1" w:unhideWhenUsed="1"/>
     <w:lsdException w:name="Body Text" w:semiHidden="1" w:unhideWhenUsed="1"/>
     <w:lsdException w:name="Body Text Indent" w:semiHidden="1" w:unhideWhenUsed="1"/>
     <w:lsdException w:name="List Continue" w:semiHidden="1" w:unhideWhenUsed="1"/>
@@ -1477,8 +1473,8 @@
     <w:lsdException w:name="Subtle Reference" w:uiPriority="31" w:qFormat="1"/>
     <w:lsdException w:name="Intense Reference" w:uiPriority="32" w:qFormat="1"/>
     <w:lsdException w:name="Book Title" w:uiPriority="33" w:qFormat="1"/>
-    <w:lsdException w:name="Bibliography" w:uiPriority="37" w:semiHidden="1" w:unhideWhenUsed="1"/>
-    <w:lsdException w:name="TOC Heading" w:uiPriority="39" w:semiHidden="1" w:unhideWhenUsed="1" w:qFormat="1"/>
+    <w:lsdException w:name="Bibliography" w:semiHidden="1" w:uiPriority="37" w:unhideWhenUsed="1"/>
+    <w:lsdException w:name="TOC Heading" w:semiHidden="1" w:uiPriority="39" w:unhideWhenUsed="1" w:qFormat="1"/>
     <w:lsdException w:name="Plain Table 1" w:uiPriority="41"/>
     <w:lsdException w:name="Plain Table 2" w:uiPriority="42"/>
     <w:lsdException w:name="Plain Table 3" w:uiPriority="43"/>
@@ -1583,8 +1579,13 @@
     <w:lsdException w:name="List Table 5 Dark Accent 6" w:uiPriority="50"/>
     <w:lsdException w:name="List Table 6 Colorful Accent 6" w:uiPriority="51"/>
     <w:lsdException w:name="List Table 7 Colorful Accent 6" w:uiPriority="52"/>
+    <w:lsdException w:name="Mention" w:semiHidden="1" w:unhideWhenUsed="1"/>
+    <w:lsdException w:name="Smart Hyperlink" w:semiHidden="1" w:unhideWhenUsed="1"/>
+    <w:lsdException w:name="Hashtag" w:semiHidden="1" w:unhideWhenUsed="1"/>
+    <w:lsdException w:name="Unresolved Mention" w:semiHidden="1" w:unhideWhenUsed="1"/>
+    <w:lsdException w:name="Smart Link" w:semiHidden="1" w:unhideWhenUsed="1"/>
   </w:latentStyles>
-  <w:style w:type="paragraph" w:styleId="Standaard" w:default="1">
+  <w:style w:type="paragraph" w:default="1" w:styleId="Standaard">
     <w:name w:val="Normal"/>
     <w:qFormat/>
   </w:style>
@@ -1603,19 +1604,19 @@
       <w:outlineLvl w:val="0"/>
     </w:pPr>
     <w:rPr>
-      <w:rFonts w:asciiTheme="majorHAnsi" w:hAnsiTheme="majorHAnsi" w:eastAsiaTheme="majorEastAsia" w:cstheme="majorBidi"/>
+      <w:rFonts w:asciiTheme="majorHAnsi" w:eastAsiaTheme="majorEastAsia" w:hAnsiTheme="majorHAnsi" w:cstheme="majorBidi"/>
       <w:color w:val="2F5496" w:themeColor="accent1" w:themeShade="BF"/>
       <w:sz w:val="32"/>
       <w:szCs w:val="32"/>
     </w:rPr>
   </w:style>
-  <w:style w:type="character" w:styleId="Standaardalinea-lettertype" w:default="1">
+  <w:style w:type="character" w:default="1" w:styleId="Standaardalinea-lettertype">
     <w:name w:val="Default Paragraph Font"/>
     <w:uiPriority w:val="1"/>
     <w:semiHidden/>
     <w:unhideWhenUsed/>
   </w:style>
-  <w:style w:type="table" w:styleId="Standaardtabel" w:default="1">
+  <w:style w:type="table" w:default="1" w:styleId="Standaardtabel">
     <w:name w:val="Normal Table"/>
     <w:uiPriority w:val="99"/>
     <w:semiHidden/>
@@ -1630,7 +1631,7 @@
       </w:tblCellMar>
     </w:tblPr>
   </w:style>
-  <w:style w:type="numbering" w:styleId="Geenlijst" w:default="1">
+  <w:style w:type="numbering" w:default="1" w:styleId="Geenlijst">
     <w:name w:val="No List"/>
     <w:uiPriority w:val="99"/>
     <w:semiHidden/>
@@ -1647,14 +1648,14 @@
       <w:contextualSpacing/>
     </w:pPr>
   </w:style>
-  <w:style w:type="character" w:styleId="Kop1Char" w:customStyle="1">
+  <w:style w:type="character" w:customStyle="1" w:styleId="Kop1Char">
     <w:name w:val="Kop 1 Char"/>
     <w:basedOn w:val="Standaardalinea-lettertype"/>
     <w:link w:val="Kop1"/>
     <w:uiPriority w:val="9"/>
     <w:rsid w:val="002304A0"/>
     <w:rPr>
-      <w:rFonts w:asciiTheme="majorHAnsi" w:hAnsiTheme="majorHAnsi" w:eastAsiaTheme="majorEastAsia" w:cstheme="majorBidi"/>
+      <w:rFonts w:asciiTheme="majorHAnsi" w:eastAsiaTheme="majorEastAsia" w:hAnsiTheme="majorHAnsi" w:cstheme="majorBidi"/>
       <w:color w:val="2F5496" w:themeColor="accent1" w:themeShade="BF"/>
       <w:sz w:val="32"/>
       <w:szCs w:val="32"/>
@@ -1959,26 +1960,6 @@
 </file>
 
 <file path=customXml/item1.xml><?xml version="1.0" encoding="utf-8"?>
-<p:properties xmlns:p="http://schemas.microsoft.com/office/2006/metadata/properties" xmlns:xsi="http://www.w3.org/2001/XMLSchema-instance" xmlns:pc="http://schemas.microsoft.com/office/infopath/2007/PartnerControls">
-  <documentManagement>
-    <TaxCatchAll xmlns="c96a6e63-7a4c-415e-a135-0d280d212f60" xsi:nil="true"/>
-    <lcf76f155ced4ddcb4097134ff3c332f xmlns="0dd2303e-39a5-4199-a8dc-5b6285e9f2b4">
-      <Terms xmlns="http://schemas.microsoft.com/office/infopath/2007/PartnerControls"/>
-    </lcf76f155ced4ddcb4097134ff3c332f>
-  </documentManagement>
-</p:properties>
-</file>
-
-<file path=customXml/item2.xml><?xml version="1.0" encoding="utf-8"?>
-<?mso-contentType ?>
-<FormTemplates xmlns="http://schemas.microsoft.com/sharepoint/v3/contenttype/forms">
-  <Display>DocumentLibraryForm</Display>
-  <Edit>DocumentLibraryForm</Edit>
-  <New>DocumentLibraryForm</New>
-</FormTemplates>
-</file>
-
-<file path=customXml/item3.xml><?xml version="1.0" encoding="utf-8"?>
 <ct:contentTypeSchema xmlns:ct="http://schemas.microsoft.com/office/2006/metadata/contentType" xmlns:ma="http://schemas.microsoft.com/office/2006/metadata/properties/metaAttributes" ct:_="" ma:_="" ma:contentTypeName="Document" ma:contentTypeID="0x01010040FE3898A9F40B4AA1E64DE3594590C4" ma:contentTypeVersion="13" ma:contentTypeDescription="Een nieuw document maken." ma:contentTypeScope="" ma:versionID="575034d70d6c77e291dba34e3d37d57f">
   <xsd:schema xmlns:xsd="http://www.w3.org/2001/XMLSchema" xmlns:xs="http://www.w3.org/2001/XMLSchema" xmlns:p="http://schemas.microsoft.com/office/2006/metadata/properties" xmlns:ns2="c96a6e63-7a4c-415e-a135-0d280d212f60" xmlns:ns3="0dd2303e-39a5-4199-a8dc-5b6285e9f2b4" targetNamespace="http://schemas.microsoft.com/office/2006/metadata/properties" ma:root="true" ma:fieldsID="3d5c90d29dee4b9b33a6066a6cf6cfb7" ns2:_="" ns3:_="">
     <xsd:import namespace="c96a6e63-7a4c-415e-a135-0d280d212f60"/>
@@ -2201,19 +2182,41 @@
 </ct:contentTypeSchema>
 </file>
 
+<file path=customXml/item2.xml><?xml version="1.0" encoding="utf-8"?>
+<?mso-contentType ?>
+<FormTemplates xmlns="http://schemas.microsoft.com/sharepoint/v3/contenttype/forms">
+  <Display>DocumentLibraryForm</Display>
+  <Edit>DocumentLibraryForm</Edit>
+  <New>DocumentLibraryForm</New>
+</FormTemplates>
+</file>
+
+<file path=customXml/item3.xml><?xml version="1.0" encoding="utf-8"?>
+<p:properties xmlns:p="http://schemas.microsoft.com/office/2006/metadata/properties" xmlns:xsi="http://www.w3.org/2001/XMLSchema-instance" xmlns:pc="http://schemas.microsoft.com/office/infopath/2007/PartnerControls">
+  <documentManagement>
+    <TaxCatchAll xmlns="c96a6e63-7a4c-415e-a135-0d280d212f60" xsi:nil="true"/>
+    <lcf76f155ced4ddcb4097134ff3c332f xmlns="0dd2303e-39a5-4199-a8dc-5b6285e9f2b4">
+      <Terms xmlns="http://schemas.microsoft.com/office/infopath/2007/PartnerControls"/>
+    </lcf76f155ced4ddcb4097134ff3c332f>
+  </documentManagement>
+</p:properties>
+</file>
+
 <file path=customXml/itemProps1.xml><?xml version="1.0" encoding="utf-8"?>
-<ds:datastoreItem xmlns:ds="http://schemas.openxmlformats.org/officeDocument/2006/customXml" ds:itemID="{FE42CF6C-3490-4E39-B220-C0441A755A03}">
+<ds:datastoreItem xmlns:ds="http://schemas.openxmlformats.org/officeDocument/2006/customXml" ds:itemID="{43D9BC96-AAE3-48E6-9301-3D88966EF8DA}">
   <ds:schemaRefs>
-    <ds:schemaRef ds:uri="http://purl.org/dc/dcmitype/"/>
+    <ds:schemaRef ds:uri="http://schemas.microsoft.com/office/2006/metadata/contentType"/>
+    <ds:schemaRef ds:uri="http://schemas.microsoft.com/office/2006/metadata/properties/metaAttributes"/>
+    <ds:schemaRef ds:uri="http://www.w3.org/2001/XMLSchema"/>
+    <ds:schemaRef ds:uri="http://schemas.microsoft.com/office/2006/metadata/properties"/>
+    <ds:schemaRef ds:uri="c96a6e63-7a4c-415e-a135-0d280d212f60"/>
+    <ds:schemaRef ds:uri="0dd2303e-39a5-4199-a8dc-5b6285e9f2b4"/>
     <ds:schemaRef ds:uri="http://schemas.microsoft.com/office/2006/documentManagement/types"/>
+    <ds:schemaRef ds:uri="http://schemas.microsoft.com/office/infopath/2007/PartnerControls"/>
+    <ds:schemaRef ds:uri="http://schemas.openxmlformats.org/package/2006/metadata/core-properties"/>
     <ds:schemaRef ds:uri="http://purl.org/dc/elements/1.1/"/>
-    <ds:schemaRef ds:uri="http://schemas.microsoft.com/office/2006/metadata/properties"/>
-    <ds:schemaRef ds:uri="2d4b358f-e1ee-4cc5-a434-24ba8242ee17"/>
-    <ds:schemaRef ds:uri="http://schemas.microsoft.com/office/infopath/2007/PartnerControls"/>
     <ds:schemaRef ds:uri="http://purl.org/dc/terms/"/>
-    <ds:schemaRef ds:uri="http://schemas.openxmlformats.org/package/2006/metadata/core-properties"/>
-    <ds:schemaRef ds:uri="8080ec7b-137d-4b2b-8202-cb5e347ff6ee"/>
-    <ds:schemaRef ds:uri="http://www.w3.org/XML/1998/namespace"/>
+    <ds:schemaRef ds:uri="http://schemas.microsoft.com/internal/obd"/>
   </ds:schemaRefs>
 </ds:datastoreItem>
 </file>
@@ -2227,5 +2230,20 @@
 </file>
 
 <file path=customXml/itemProps3.xml><?xml version="1.0" encoding="utf-8"?>
-<ds:datastoreItem xmlns:ds="http://schemas.openxmlformats.org/officeDocument/2006/customXml" ds:itemID="{43D9BC96-AAE3-48E6-9301-3D88966EF8DA}"/>
+<ds:datastoreItem xmlns:ds="http://schemas.openxmlformats.org/officeDocument/2006/customXml" ds:itemID="{FE42CF6C-3490-4E39-B220-C0441A755A03}">
+  <ds:schemaRefs>
+    <ds:schemaRef ds:uri="http://purl.org/dc/dcmitype/"/>
+    <ds:schemaRef ds:uri="http://schemas.microsoft.com/office/2006/documentManagement/types"/>
+    <ds:schemaRef ds:uri="http://purl.org/dc/elements/1.1/"/>
+    <ds:schemaRef ds:uri="http://schemas.microsoft.com/office/2006/metadata/properties"/>
+    <ds:schemaRef ds:uri="2d4b358f-e1ee-4cc5-a434-24ba8242ee17"/>
+    <ds:schemaRef ds:uri="http://schemas.microsoft.com/office/infopath/2007/PartnerControls"/>
+    <ds:schemaRef ds:uri="http://purl.org/dc/terms/"/>
+    <ds:schemaRef ds:uri="http://schemas.openxmlformats.org/package/2006/metadata/core-properties"/>
+    <ds:schemaRef ds:uri="8080ec7b-137d-4b2b-8202-cb5e347ff6ee"/>
+    <ds:schemaRef ds:uri="http://www.w3.org/XML/1998/namespace"/>
+    <ds:schemaRef ds:uri="c96a6e63-7a4c-415e-a135-0d280d212f60"/>
+    <ds:schemaRef ds:uri="0dd2303e-39a5-4199-a8dc-5b6285e9f2b4"/>
+  </ds:schemaRefs>
+</ds:datastoreItem>
 </file>
</xml_diff>